<commit_message>
commented on the observations
</commit_message>
<xml_diff>
--- a/data/obserwacje.docx
+++ b/data/obserwacje.docx
@@ -129,13 +129,7 @@
     </w:p>
     <w:p>
       <w:r>
-        <w:t>2</w:t>
-      </w:r>
-      <w:r>
-        <w:t>. Prawdopodobieństwo mutacji - 0.</w:t>
-      </w:r>
-      <w:r>
-        <w:t>3</w:t>
+        <w:t>2. Prawdopodobieństwo mutacji - 0.3</w:t>
       </w:r>
     </w:p>
     <w:p>
@@ -248,16 +242,7 @@
     </w:p>
     <w:p>
       <w:r>
-        <w:t>3</w:t>
-      </w:r>
-      <w:r>
-        <w:t>. Prawdopodobieństwo mutacji - 0.</w:t>
-      </w:r>
-      <w:r>
-        <w:t>1</w:t>
-      </w:r>
-      <w:r>
-        <w:t>.</w:t>
+        <w:t>3. Prawdopodobieństwo mutacji - 0.1.</w:t>
       </w:r>
     </w:p>
     <w:p>
@@ -368,9 +353,16 @@
         </w:drawing>
       </w:r>
     </w:p>
-    <w:p/>
-    <w:p/>
-    <w:p/>
+    <w:p>
+      <w:r>
+        <w:t>Wnioski:</w:t>
+      </w:r>
+    </w:p>
+    <w:p>
+      <w:r>
+        <w:t>W każdym z powyższych przypadków algorytm osiągnął wartość 0 – idealny układ. Wydaje się, że zwiększenie populacji jedynie zmniejszyło drastyczność zmian, tj. populacja przez jakiś czas musiała się dostosować do nowego, lepszego układu. Może to zwiększyć odporność na minima lokalne.</w:t>
+      </w:r>
+    </w:p>
     <w:p>
       <w:r>
         <w:lastRenderedPageBreak/>
@@ -399,6 +391,11 @@
       </w:r>
     </w:p>
     <w:p>
+      <w:pPr>
+        <w:rPr>
+          <w:noProof/>
+        </w:rPr>
+      </w:pPr>
       <w:r>
         <w:rPr>
           <w:noProof/>
@@ -781,6 +778,59 @@
       </w:r>
     </w:p>
     <w:p>
+      <w:pPr>
+        <w:rPr>
+          <w:noProof/>
+        </w:rPr>
+      </w:pPr>
+      <w:r>
+        <w:rPr>
+          <w:noProof/>
+        </w:rPr>
+        <w:lastRenderedPageBreak/>
+        <w:t>Wnioski:</w:t>
+      </w:r>
+    </w:p>
+    <w:p>
+      <w:pPr>
+        <w:rPr>
+          <w:noProof/>
+        </w:rPr>
+      </w:pPr>
+      <w:r>
+        <w:rPr>
+          <w:noProof/>
+        </w:rPr>
+        <w:t xml:space="preserve">Wpływ parametrów losowości jak widać na powyższych wykrasach jest zauważalny. Zwiększenie parametru mutacji genu znacznie wypłaszcza wykres, a przykładowe wykonania osiągnęły lepsze wyniki kiedy parametr ten był wyższy, chociaż nie jest to regułą. Częste modyfikacje osobników, niemal wszystkich przy skrajnej wartości 80% sprawiły, że obszar poszukiwań został znacznie powiększony. Warto również zwrócić uwagę na fakt, że niemal do samego końca </w:t>
+      </w:r>
+      <w:r>
+        <w:rPr>
+          <w:noProof/>
+        </w:rPr>
+        <w:t>algorytmy nie osiągnęły optium, w przeciwieństwie do algorytmów z bardzo niskimi parametrami mutacji.</w:t>
+      </w:r>
+    </w:p>
+    <w:p>
+      <w:pPr>
+        <w:rPr>
+          <w:noProof/>
+        </w:rPr>
+      </w:pPr>
+      <w:r>
+        <w:rPr>
+          <w:noProof/>
+        </w:rPr>
+        <w:t>Niezłe wyniki osiągnęły również wykonania ze zbalansowanymi parametrami</w:t>
+      </w:r>
+      <w:r>
+        <w:rPr>
+          <w:noProof/>
+        </w:rPr>
+        <w:t>. Wykonania te prezentują dosyć szybki wzrost w jakości rozwiązania. Niestety jeśli dobre rozwiązanie już znajdą, osiadają na swoim sukcesie.</w:t>
+      </w:r>
+    </w:p>
+    <w:p/>
+    <w:p>
       <w:r>
         <w:br w:type="page"/>
       </w:r>
@@ -798,15 +848,7 @@
         <w:t xml:space="preserve">, </w:t>
       </w:r>
       <w:r>
-        <w:t xml:space="preserve">również dla kolejnych </w:t>
-      </w:r>
-      <w:proofErr w:type="spellStart"/>
-      <w:r>
-        <w:t>wykonań</w:t>
-      </w:r>
-      <w:proofErr w:type="spellEnd"/>
-      <w:r>
-        <w:t xml:space="preserve"> z większą populacją. Prawdopodobieństwo mutacji osobnika</w:t>
+        <w:t>również dla kolejnych wykonań z większą populacją. Prawdopodobieństwo mutacji osobnika</w:t>
       </w:r>
       <w:r>
         <w:t xml:space="preserve"> – 0.1, prawdopodobieństwo mutacji genu – 0.5, N – 50. Populacja – 300.</w:t>
@@ -864,11 +906,9 @@
             <w:tcW w:w="1924" w:type="dxa"/>
           </w:tcPr>
           <w:p>
-            <w:proofErr w:type="spellStart"/>
             <w:r>
               <w:t>Treshold</w:t>
             </w:r>
-            <w:proofErr w:type="spellEnd"/>
           </w:p>
         </w:tc>
         <w:tc>
@@ -895,11 +935,9 @@
             <w:tcW w:w="1924" w:type="dxa"/>
           </w:tcPr>
           <w:p>
-            <w:proofErr w:type="spellStart"/>
             <w:r>
               <w:t>Tournament</w:t>
             </w:r>
-            <w:proofErr w:type="spellEnd"/>
           </w:p>
         </w:tc>
         <w:tc>
@@ -927,11 +965,9 @@
             <w:tcW w:w="1924" w:type="dxa"/>
           </w:tcPr>
           <w:p>
-            <w:proofErr w:type="spellStart"/>
             <w:r>
               <w:t>Proportional</w:t>
             </w:r>
-            <w:proofErr w:type="spellEnd"/>
           </w:p>
         </w:tc>
         <w:tc>
@@ -958,11 +994,9 @@
             <w:tcW w:w="1924" w:type="dxa"/>
           </w:tcPr>
           <w:p>
-            <w:proofErr w:type="spellStart"/>
             <w:r>
               <w:t>Random</w:t>
             </w:r>
-            <w:proofErr w:type="spellEnd"/>
           </w:p>
         </w:tc>
         <w:tc>
@@ -990,11 +1024,9 @@
             <w:tcW w:w="1924" w:type="dxa"/>
           </w:tcPr>
           <w:p>
-            <w:proofErr w:type="spellStart"/>
             <w:r>
               <w:t>Roulette</w:t>
             </w:r>
-            <w:proofErr w:type="spellEnd"/>
           </w:p>
         </w:tc>
         <w:tc>
@@ -1333,11 +1365,9 @@
             <w:tcW w:w="1924" w:type="dxa"/>
           </w:tcPr>
           <w:p>
-            <w:proofErr w:type="spellStart"/>
             <w:r>
               <w:t>Treshold</w:t>
             </w:r>
-            <w:proofErr w:type="spellEnd"/>
           </w:p>
         </w:tc>
         <w:tc>
@@ -1364,11 +1394,9 @@
             <w:tcW w:w="1924" w:type="dxa"/>
           </w:tcPr>
           <w:p>
-            <w:proofErr w:type="spellStart"/>
             <w:r>
               <w:t>Tournament</w:t>
             </w:r>
-            <w:proofErr w:type="spellEnd"/>
           </w:p>
         </w:tc>
         <w:tc>
@@ -1396,11 +1424,9 @@
             <w:tcW w:w="1924" w:type="dxa"/>
           </w:tcPr>
           <w:p>
-            <w:proofErr w:type="spellStart"/>
             <w:r>
               <w:t>Proportional</w:t>
             </w:r>
-            <w:proofErr w:type="spellEnd"/>
           </w:p>
         </w:tc>
         <w:tc>
@@ -1427,11 +1453,9 @@
             <w:tcW w:w="1924" w:type="dxa"/>
           </w:tcPr>
           <w:p>
-            <w:proofErr w:type="spellStart"/>
             <w:r>
               <w:t>Random</w:t>
             </w:r>
-            <w:proofErr w:type="spellEnd"/>
           </w:p>
         </w:tc>
         <w:tc>
@@ -1459,11 +1483,9 @@
             <w:tcW w:w="1924" w:type="dxa"/>
           </w:tcPr>
           <w:p>
-            <w:proofErr w:type="spellStart"/>
             <w:r>
               <w:t>Roulette</w:t>
             </w:r>
-            <w:proofErr w:type="spellEnd"/>
           </w:p>
         </w:tc>
         <w:tc>
@@ -1807,11 +1829,9 @@
             <w:tcW w:w="1924" w:type="dxa"/>
           </w:tcPr>
           <w:p>
-            <w:proofErr w:type="spellStart"/>
             <w:r>
               <w:t>Treshold</w:t>
             </w:r>
-            <w:proofErr w:type="spellEnd"/>
           </w:p>
         </w:tc>
         <w:tc>
@@ -1838,11 +1858,9 @@
             <w:tcW w:w="1924" w:type="dxa"/>
           </w:tcPr>
           <w:p>
-            <w:proofErr w:type="spellStart"/>
             <w:r>
               <w:t>Tournament</w:t>
             </w:r>
-            <w:proofErr w:type="spellEnd"/>
           </w:p>
         </w:tc>
         <w:tc>
@@ -1870,11 +1888,9 @@
             <w:tcW w:w="1924" w:type="dxa"/>
           </w:tcPr>
           <w:p>
-            <w:proofErr w:type="spellStart"/>
             <w:r>
               <w:t>Proportional</w:t>
             </w:r>
-            <w:proofErr w:type="spellEnd"/>
           </w:p>
         </w:tc>
         <w:tc>
@@ -1901,11 +1917,9 @@
             <w:tcW w:w="1924" w:type="dxa"/>
           </w:tcPr>
           <w:p>
-            <w:proofErr w:type="spellStart"/>
             <w:r>
               <w:t>Random</w:t>
             </w:r>
-            <w:proofErr w:type="spellEnd"/>
           </w:p>
         </w:tc>
         <w:tc>
@@ -1933,11 +1947,9 @@
             <w:tcW w:w="1924" w:type="dxa"/>
           </w:tcPr>
           <w:p>
-            <w:proofErr w:type="spellStart"/>
             <w:r>
               <w:t>Roulette</w:t>
             </w:r>
-            <w:proofErr w:type="spellEnd"/>
           </w:p>
         </w:tc>
         <w:tc>
@@ -2020,10 +2032,10 @@
           <w:noProof/>
         </w:rPr>
         <w:drawing>
-          <wp:inline distT="0" distB="0" distL="0" distR="0" wp14:anchorId="3AA18BB4" wp14:editId="62795D3E">
-            <wp:extent cx="2712720" cy="2034540"/>
-            <wp:effectExtent l="0" t="0" r="0" b="3810"/>
-            <wp:docPr id="25" name="Obraz 25"/>
+          <wp:inline distT="0" distB="0" distL="0" distR="0" wp14:anchorId="522C63E2" wp14:editId="5F5C5FEE">
+            <wp:extent cx="2828925" cy="2121694"/>
+            <wp:effectExtent l="0" t="0" r="0" b="0"/>
+            <wp:docPr id="23" name="Obraz 23"/>
             <wp:cNvGraphicFramePr>
               <a:graphicFrameLocks xmlns:a="http://schemas.openxmlformats.org/drawingml/2006/main" noChangeAspect="1"/>
             </wp:cNvGraphicFramePr>
@@ -2031,7 +2043,7 @@
               <a:graphicData uri="http://schemas.openxmlformats.org/drawingml/2006/picture">
                 <pic:pic xmlns:pic="http://schemas.openxmlformats.org/drawingml/2006/picture">
                   <pic:nvPicPr>
-                    <pic:cNvPr id="0" name="Picture 25"/>
+                    <pic:cNvPr id="0" name="Picture 23"/>
                     <pic:cNvPicPr>
                       <a:picLocks noChangeAspect="1" noChangeArrowheads="1"/>
                     </pic:cNvPicPr>
@@ -2052,7 +2064,7 @@
                   <pic:spPr bwMode="auto">
                     <a:xfrm>
                       <a:off x="0" y="0"/>
-                      <a:ext cx="2712720" cy="2034540"/>
+                      <a:ext cx="2829970" cy="2122478"/>
                     </a:xfrm>
                     <a:prstGeom prst="rect">
                       <a:avLst/>
@@ -2073,10 +2085,10 @@
           <w:noProof/>
         </w:rPr>
         <w:drawing>
-          <wp:inline distT="0" distB="0" distL="0" distR="0" wp14:anchorId="2537C457" wp14:editId="67740742">
-            <wp:extent cx="2926080" cy="2194560"/>
-            <wp:effectExtent l="0" t="0" r="7620" b="0"/>
-            <wp:docPr id="23" name="Obraz 23"/>
+          <wp:inline distT="0" distB="0" distL="0" distR="0" wp14:anchorId="3AA18BB4" wp14:editId="62795D3E">
+            <wp:extent cx="2712720" cy="2034540"/>
+            <wp:effectExtent l="0" t="0" r="0" b="3810"/>
+            <wp:docPr id="25" name="Obraz 25"/>
             <wp:cNvGraphicFramePr>
               <a:graphicFrameLocks xmlns:a="http://schemas.openxmlformats.org/drawingml/2006/main" noChangeAspect="1"/>
             </wp:cNvGraphicFramePr>
@@ -2084,7 +2096,7 @@
               <a:graphicData uri="http://schemas.openxmlformats.org/drawingml/2006/picture">
                 <pic:pic xmlns:pic="http://schemas.openxmlformats.org/drawingml/2006/picture">
                   <pic:nvPicPr>
-                    <pic:cNvPr id="0" name="Picture 23"/>
+                    <pic:cNvPr id="0" name="Picture 25"/>
                     <pic:cNvPicPr>
                       <a:picLocks noChangeAspect="1" noChangeArrowheads="1"/>
                     </pic:cNvPicPr>
@@ -2105,7 +2117,7 @@
                   <pic:spPr bwMode="auto">
                     <a:xfrm>
                       <a:off x="0" y="0"/>
-                      <a:ext cx="2926080" cy="2194560"/>
+                      <a:ext cx="2712720" cy="2034540"/>
                     </a:xfrm>
                     <a:prstGeom prst="rect">
                       <a:avLst/>
@@ -2403,11 +2415,9 @@
             <w:tcW w:w="1924" w:type="dxa"/>
           </w:tcPr>
           <w:p>
-            <w:proofErr w:type="spellStart"/>
             <w:r>
               <w:t>Treshold</w:t>
             </w:r>
-            <w:proofErr w:type="spellEnd"/>
           </w:p>
         </w:tc>
         <w:tc>
@@ -2419,10 +2429,7 @@
               <w:cnfStyle w:val="000000100000" w:firstRow="0" w:lastRow="0" w:firstColumn="0" w:lastColumn="0" w:oddVBand="0" w:evenVBand="0" w:oddHBand="1" w:evenHBand="0" w:firstRowFirstColumn="0" w:firstRowLastColumn="0" w:lastRowFirstColumn="0" w:lastRowLastColumn="0"/>
             </w:pPr>
             <w:r>
-              <w:t>1</w:t>
-            </w:r>
-            <w:r>
-              <w:t>46</w:t>
+              <w:t>146</w:t>
             </w:r>
           </w:p>
         </w:tc>
@@ -2437,11 +2444,9 @@
             <w:tcW w:w="1924" w:type="dxa"/>
           </w:tcPr>
           <w:p>
-            <w:proofErr w:type="spellStart"/>
             <w:r>
               <w:t>Proportional</w:t>
             </w:r>
-            <w:proofErr w:type="spellEnd"/>
           </w:p>
         </w:tc>
         <w:tc>
@@ -2468,6 +2473,43 @@
     </w:p>
     <w:p/>
     <w:p/>
+    <w:p/>
+    <w:p>
+      <w:r>
+        <w:t>Wnioski:</w:t>
+      </w:r>
+    </w:p>
+    <w:p>
+      <w:r>
+        <w:t>Zwiększenie populacji wydłuża czas, jaki zajmuje algorytmowi osiądnięcie w optimum lokalnym, jednak przed tym nie chroni. Co za tym idzie, przy wysokich wartościach populacji, algorytm potrzebuje więcej epok, aby osiągnąć zadowalający efekt. Przy populacji rzędu 3000 jednostki zmieniały się, z najlepszą włącznie, aż do około 1400. epoki, podczas gdy populacja 10 krotnie mniejsza stanęła</w:t>
+      </w:r>
+      <w:r>
+        <w:t xml:space="preserve"> już</w:t>
+      </w:r>
+      <w:r>
+        <w:t xml:space="preserve"> </w:t>
+      </w:r>
+      <w:r>
+        <w:t>znacznie</w:t>
+      </w:r>
+      <w:r>
+        <w:t xml:space="preserve"> przed 100. </w:t>
+      </w:r>
+      <w:r>
+        <w:t>epoką</w:t>
+      </w:r>
+      <w:r>
+        <w:t>.</w:t>
+      </w:r>
+      <w:r>
+        <w:t xml:space="preserve"> Znalezione rozwiązania nie różnią się jakością. Wyniki większej populacji okazały się raz nieznacznie lepsze, a raz nieznacznie gorsze od wyników populacji dużej.</w:t>
+      </w:r>
+    </w:p>
+    <w:p>
+      <w:r>
+        <w:t xml:space="preserve">Wybór najlepszej metody selekcji dla naszego algorytmu jest zadaniem ciężkim. Wyniki różnią się nieznacznie. Jedyną zaobserwowaną stałą jest długi czas ‘rozkręcania się’ metody turniejowej, jej przebieg jest zdecydowanie bardziej płaski niż innych metod. Na końcu wydaje się jednak znajdować najlepsze rezultaty, prawdopodobnie właśnie przez swój płaski przebieg, dzięki któremu zwinnie omija lokalne optima. Warto jednak zauważyć, że potrzebuje więcej czasu, aby na jakimś optimum osiąść. </w:t>
+      </w:r>
+    </w:p>
     <w:sectPr>
       <w:pgSz w:w="11906" w:h="16838"/>
       <w:pgMar w:top="1417" w:right="1417" w:bottom="1417" w:left="1417" w:header="708" w:footer="708" w:gutter="0"/>
@@ -2880,6 +2922,7 @@
   <w:style w:type="character" w:default="1" w:styleId="Domylnaczcionkaakapitu">
     <w:name w:val="Default Paragraph Font"/>
     <w:uiPriority w:val="1"/>
+    <w:semiHidden/>
     <w:unhideWhenUsed/>
   </w:style>
   <w:style w:type="table" w:default="1" w:styleId="Standardowy">

</xml_diff>